<commit_message>
Revision 1 de la profesora
</commit_message>
<xml_diff>
--- a/Tesis.docx
+++ b/Tesis.docx
@@ -16,71 +16,84 @@
         </w:rPr>
         <w:t>Puntos positivos</w:t>
       </w:r>
+      <w:r>
+        <w:rPr>
+          <w:b/>
+          <w:lang w:val="es-DO"/>
+        </w:rPr>
+        <w:t>.</w:t>
+      </w:r>
+    </w:p>
+    <w:p>
+      <w:pPr>
+        <w:rPr>
+          <w:lang w:val="es-DO"/>
+        </w:rPr>
+      </w:pPr>
+      <w:r>
+        <w:rPr>
+          <w:lang w:val="es-DO"/>
+        </w:rPr>
+        <w:t>Ofrecer software de calidad</w:t>
+      </w:r>
+    </w:p>
+    <w:p>
+      <w:pPr>
+        <w:rPr>
+          <w:lang w:val="es-DO"/>
+        </w:rPr>
+      </w:pPr>
+      <w:r>
+        <w:rPr>
+          <w:lang w:val="es-DO"/>
+        </w:rPr>
+        <w:t xml:space="preserve">Ofrecer una guía técnica </w:t>
+      </w:r>
+      <w:r>
+        <w:rPr>
+          <w:lang w:val="es-DO"/>
+        </w:rPr>
+        <w:t xml:space="preserve">Explicada </w:t>
+      </w:r>
+    </w:p>
+    <w:p>
+      <w:pPr>
+        <w:rPr>
+          <w:lang w:val="es-DO"/>
+        </w:rPr>
+      </w:pPr>
+      <w:r>
+        <w:rPr>
+          <w:lang w:val="es-DO"/>
+        </w:rPr>
+        <w:t>Ofrecer tutoriales</w:t>
+      </w:r>
+    </w:p>
+    <w:p>
+      <w:pPr>
+        <w:rPr>
+          <w:lang w:val="es-DO"/>
+        </w:rPr>
+      </w:pPr>
+      <w:r>
+        <w:rPr>
+          <w:lang w:val="es-DO"/>
+        </w:rPr>
+        <w:t>Ofrecer asesoramiento gratuito</w:t>
+      </w:r>
+    </w:p>
+    <w:p>
+      <w:pPr>
+        <w:rPr>
+          <w:lang w:val="es-DO"/>
+        </w:rPr>
+      </w:pPr>
       <w:bookmarkStart w:id="0" w:name="_GoBack"/>
       <w:bookmarkEnd w:id="0"/>
     </w:p>
     <w:p>
       <w:pPr>
         <w:rPr>
-          <w:lang w:val="es-DO"/>
-        </w:rPr>
-      </w:pPr>
-      <w:r>
-        <w:rPr>
-          <w:lang w:val="es-DO"/>
-        </w:rPr>
-        <w:t>Ofrecer software de calidad</w:t>
-      </w:r>
-    </w:p>
-    <w:p>
-      <w:pPr>
-        <w:rPr>
-          <w:lang w:val="es-DO"/>
-        </w:rPr>
-      </w:pPr>
-      <w:r>
-        <w:rPr>
-          <w:lang w:val="es-DO"/>
-        </w:rPr>
-        <w:t>Ofrecer una guía técnica detallada</w:t>
-      </w:r>
-    </w:p>
-    <w:p>
-      <w:pPr>
-        <w:rPr>
-          <w:lang w:val="es-DO"/>
-        </w:rPr>
-      </w:pPr>
-      <w:r>
-        <w:rPr>
-          <w:lang w:val="es-DO"/>
-        </w:rPr>
-        <w:t>Ofrecer tutoriales</w:t>
-      </w:r>
-    </w:p>
-    <w:p>
-      <w:pPr>
-        <w:rPr>
-          <w:lang w:val="es-DO"/>
-        </w:rPr>
-      </w:pPr>
-      <w:r>
-        <w:rPr>
-          <w:lang w:val="es-DO"/>
-        </w:rPr>
-        <w:t>Ofrecer asesoramiento gratuito</w:t>
-      </w:r>
-    </w:p>
-    <w:p>
-      <w:pPr>
-        <w:rPr>
-          <w:lang w:val="es-DO"/>
-        </w:rPr>
-      </w:pPr>
-    </w:p>
-    <w:p>
-      <w:pPr>
-        <w:rPr>
           <w:b/>
           <w:lang w:val="es-DO"/>
         </w:rPr>
@@ -90,7 +103,14 @@
           <w:b/>
           <w:lang w:val="es-DO"/>
         </w:rPr>
-        <w:t>Puntos negativos</w:t>
+        <w:t xml:space="preserve">Puntos </w:t>
+      </w:r>
+      <w:r>
+        <w:rPr>
+          <w:b/>
+          <w:lang w:val="es-DO"/>
+        </w:rPr>
+        <w:t xml:space="preserve">en contra </w:t>
       </w:r>
     </w:p>
     <w:p>

</xml_diff>

<commit_message>
Revision 2 de la profesora
</commit_message>
<xml_diff>
--- a/Tesis.docx
+++ b/Tesis.docx
@@ -88,116 +88,136 @@
           <w:lang w:val="es-DO"/>
         </w:rPr>
       </w:pPr>
+    </w:p>
+    <w:p>
+      <w:pPr>
+        <w:rPr>
+          <w:b/>
+          <w:lang w:val="es-DO"/>
+        </w:rPr>
+      </w:pPr>
+      <w:r>
+        <w:rPr>
+          <w:b/>
+          <w:lang w:val="es-DO"/>
+        </w:rPr>
+        <w:t xml:space="preserve">Puntos </w:t>
+      </w:r>
+      <w:r>
+        <w:rPr>
+          <w:b/>
+          <w:lang w:val="es-DO"/>
+        </w:rPr>
+        <w:t xml:space="preserve">en contra </w:t>
+      </w:r>
+    </w:p>
+    <w:p>
+      <w:pPr>
+        <w:rPr>
+          <w:lang w:val="es-DO"/>
+        </w:rPr>
+      </w:pPr>
+      <w:r>
+        <w:rPr>
+          <w:lang w:val="es-DO"/>
+        </w:rPr>
+        <w:t>No salir a vender</w:t>
+      </w:r>
+    </w:p>
+    <w:p>
+      <w:pPr>
+        <w:rPr>
+          <w:lang w:val="es-DO"/>
+        </w:rPr>
+      </w:pPr>
+      <w:r>
+        <w:rPr>
+          <w:lang w:val="es-DO"/>
+        </w:rPr>
+        <w:t>No identificar las necesidades reales del cliente</w:t>
+      </w:r>
+    </w:p>
+    <w:p>
+      <w:pPr>
+        <w:rPr>
+          <w:lang w:val="es-DO"/>
+        </w:rPr>
+      </w:pPr>
+      <w:r>
+        <w:rPr>
+          <w:lang w:val="es-DO"/>
+        </w:rPr>
+        <w:t xml:space="preserve">Creer que el cliente es el que me </w:t>
+      </w:r>
+      <w:r>
+        <w:rPr>
+          <w:lang w:val="es-DO"/>
+        </w:rPr>
+        <w:t>necesita a</w:t>
+      </w:r>
+      <w:r>
+        <w:rPr>
+          <w:lang w:val="es-DO"/>
+        </w:rPr>
+        <w:t xml:space="preserve"> mi</w:t>
+      </w:r>
+    </w:p>
+    <w:p>
+      <w:pPr>
+        <w:rPr>
+          <w:lang w:val="es-DO"/>
+        </w:rPr>
+      </w:pPr>
+    </w:p>
+    <w:p>
+      <w:pPr>
+        <w:rPr>
+          <w:b/>
+          <w:lang w:val="es-DO"/>
+        </w:rPr>
+      </w:pPr>
+      <w:r>
+        <w:rPr>
+          <w:b/>
+          <w:lang w:val="es-DO"/>
+        </w:rPr>
+        <w:t>Características</w:t>
+      </w:r>
+    </w:p>
+    <w:p>
+      <w:pPr>
+        <w:rPr>
+          <w:lang w:val="es-DO"/>
+        </w:rPr>
+      </w:pPr>
+      <w:r>
+        <w:rPr>
+          <w:lang w:val="es-DO"/>
+        </w:rPr>
+        <w:t>El proceso de venta ideal para mi debe tener como se menciona en el curso un acercamiento en donde se detecten las necesidades del cliente para poder hacer las recomendaciones oportunas que satisfagan esas necesidades y finalmente cerrar la venta superando sus expectativas</w:t>
+      </w:r>
+    </w:p>
+    <w:p>
+      <w:pPr>
+        <w:rPr>
+          <w:lang w:val="es-DO"/>
+        </w:rPr>
+      </w:pPr>
+    </w:p>
+    <w:p>
+      <w:pPr>
+        <w:rPr>
+          <w:lang w:val="es-DO"/>
+        </w:rPr>
+      </w:pPr>
+      <w:r>
+        <w:rPr>
+          <w:lang w:val="es-DO"/>
+        </w:rPr>
+        <w:t>Estas características se ampliaron</w:t>
+      </w:r>
       <w:bookmarkStart w:id="0" w:name="_GoBack"/>
       <w:bookmarkEnd w:id="0"/>
-    </w:p>
-    <w:p>
-      <w:pPr>
-        <w:rPr>
-          <w:b/>
-          <w:lang w:val="es-DO"/>
-        </w:rPr>
-      </w:pPr>
-      <w:r>
-        <w:rPr>
-          <w:b/>
-          <w:lang w:val="es-DO"/>
-        </w:rPr>
-        <w:t xml:space="preserve">Puntos </w:t>
-      </w:r>
-      <w:r>
-        <w:rPr>
-          <w:b/>
-          <w:lang w:val="es-DO"/>
-        </w:rPr>
-        <w:t xml:space="preserve">en contra </w:t>
-      </w:r>
-    </w:p>
-    <w:p>
-      <w:pPr>
-        <w:rPr>
-          <w:lang w:val="es-DO"/>
-        </w:rPr>
-      </w:pPr>
-      <w:r>
-        <w:rPr>
-          <w:lang w:val="es-DO"/>
-        </w:rPr>
-        <w:t>No salir a vender</w:t>
-      </w:r>
-    </w:p>
-    <w:p>
-      <w:pPr>
-        <w:rPr>
-          <w:lang w:val="es-DO"/>
-        </w:rPr>
-      </w:pPr>
-      <w:r>
-        <w:rPr>
-          <w:lang w:val="es-DO"/>
-        </w:rPr>
-        <w:t>No identificar las necesidades reales del cliente</w:t>
-      </w:r>
-    </w:p>
-    <w:p>
-      <w:pPr>
-        <w:rPr>
-          <w:lang w:val="es-DO"/>
-        </w:rPr>
-      </w:pPr>
-      <w:r>
-        <w:rPr>
-          <w:lang w:val="es-DO"/>
-        </w:rPr>
-        <w:t xml:space="preserve">Creer que el cliente es el que me </w:t>
-      </w:r>
-      <w:r>
-        <w:rPr>
-          <w:lang w:val="es-DO"/>
-        </w:rPr>
-        <w:t>necesita a</w:t>
-      </w:r>
-      <w:r>
-        <w:rPr>
-          <w:lang w:val="es-DO"/>
-        </w:rPr>
-        <w:t xml:space="preserve"> mi</w:t>
-      </w:r>
-    </w:p>
-    <w:p>
-      <w:pPr>
-        <w:rPr>
-          <w:lang w:val="es-DO"/>
-        </w:rPr>
-      </w:pPr>
-    </w:p>
-    <w:p>
-      <w:pPr>
-        <w:rPr>
-          <w:b/>
-          <w:lang w:val="es-DO"/>
-        </w:rPr>
-      </w:pPr>
-      <w:r>
-        <w:rPr>
-          <w:b/>
-          <w:lang w:val="es-DO"/>
-        </w:rPr>
-        <w:t>Características</w:t>
-      </w:r>
-    </w:p>
-    <w:p>
-      <w:pPr>
-        <w:rPr>
-          <w:lang w:val="es-DO"/>
-        </w:rPr>
-      </w:pPr>
-      <w:r>
-        <w:rPr>
-          <w:lang w:val="es-DO"/>
-        </w:rPr>
-        <w:t>El proceso de venta ideal para mi debe tener como se menciona en el curso un acercamiento en donde se detecten las necesidades del cliente para poder hacer las recomendaciones oportunas que satisfagan esas necesidades y finalmente cerrar la venta superando sus expectativas</w:t>
-      </w:r>
     </w:p>
     <w:p>
       <w:pPr>

</xml_diff>